<commit_message>
Added Tree to Edit Page
</commit_message>
<xml_diff>
--- a/Weekly Reports/March 29.docx
+++ b/Weekly Reports/March 29.docx
@@ -6,8 +6,6 @@
       <w:r>
         <w:t>March 29</w:t>
       </w:r>
-      <w:bookmarkStart w:id="0" w:name="_GoBack"/>
-      <w:bookmarkEnd w:id="0"/>
       <w:r>
         <w:t>, 2017</w:t>
       </w:r>
@@ -48,7 +46,14 @@
     <w:p>
       <w:r>
         <w:tab/>
-        <w:t>[  ] Edit questions and answers from table</w:t>
+      </w:r>
+      <w:proofErr w:type="gramStart"/>
+      <w:r>
+        <w:t>[  ]</w:t>
+      </w:r>
+      <w:proofErr w:type="gramEnd"/>
+      <w:r>
+        <w:t xml:space="preserve"> Edit questions and answers from table</w:t>
       </w:r>
     </w:p>
     <w:p>
@@ -90,6 +95,11 @@
       <w:r>
         <w:t xml:space="preserve">GitHub Link: </w:t>
       </w:r>
+      <w:r>
+        <w:t>https://github.com/aroja1/Program-Project-Seminar-for-Minors/commit/b092c4811043c4a4b48cad3382fccfd2acc80a42</w:t>
+      </w:r>
+      <w:bookmarkStart w:id="0" w:name="_GoBack"/>
+      <w:bookmarkEnd w:id="0"/>
     </w:p>
     <w:p/>
     <w:sectPr>

</xml_diff>